<commit_message>
Update information and style
</commit_message>
<xml_diff>
--- a/dist/assets/jared_loomis-resume.docx
+++ b/dist/assets/jared_loomis-resume.docx
@@ -58,7 +58,7 @@
         <w:rPr>
           <w:rtl w:val="0"/>
         </w:rPr>
-        <w:t xml:space="preserve"> - </w:t>
+        <w:t xml:space="preserve"> • </w:t>
       </w:r>
       <w:r>
         <w:rPr>
@@ -88,7 +88,7 @@
         <w:rPr>
           <w:rtl w:val="0"/>
         </w:rPr>
-        <w:t xml:space="preserve"> - </w:t>
+        <w:t xml:space="preserve"> • </w:t>
       </w:r>
       <w:hyperlink r:id="rId7">
         <w:r>
@@ -105,7 +105,7 @@
         <w:rPr>
           <w:rtl w:val="0"/>
         </w:rPr>
-        <w:t xml:space="preserve"> - </w:t>
+        <w:t xml:space="preserve"> • </w:t>
       </w:r>
       <w:hyperlink r:id="rId8">
         <w:r>
@@ -143,248 +143,20 @@
           <w:u w:val="single"/>
         </w:rPr>
       </w:pPr>
-      <w:bookmarkStart w:colFirst="0" w:colLast="0" w:name="_8dk9jwuwmkfv" w:id="1"/>
+      <w:bookmarkStart w:colFirst="0" w:colLast="0" w:name="_2bdp6dir27a9" w:id="1"/>
       <w:bookmarkEnd w:id="1"/>
       <w:r>
         <w:rPr>
           <w:u w:val="single"/>
           <w:rtl w:val="0"/>
         </w:rPr>
-        <w:t xml:space="preserve">Profile</w:t>
-      </w:r>
-    </w:p>
-    <w:p>
-      <w:pPr>
-        <w:widowControl w:val="0"/>
-        <w:spacing w:before="120" w:line="360" w:lineRule="auto"/>
-        <w:ind w:firstLine="720"/>
-        <w:rPr/>
-      </w:pPr>
-      <w:r>
-        <w:rPr>
-          <w:rtl w:val="0"/>
-        </w:rPr>
-        <w:t xml:space="preserve">I am a Full-Stack Software Engineer with industry experience developing web apps with Java, Node.js, and React.js. Driven, detail-oriented, and always learning. Development experience includes compiler design, financial asset analysis, and 3D graphics programming. I am looking for an opportunity to work on difficult problems with a team of passionate people.</w:t>
-      </w:r>
-    </w:p>
-    <w:p>
-      <w:pPr>
-        <w:widowControl w:val="0"/>
-        <w:spacing w:before="0" w:line="360" w:lineRule="auto"/>
-        <w:rPr/>
-      </w:pPr>
-      <w:r>
-        <w:rPr>
-          <w:rtl w:val="0"/>
-        </w:rPr>
-      </w:r>
-    </w:p>
-    <w:p>
-      <w:pPr>
-        <w:pStyle w:val="Title"/>
-        <w:widowControl w:val="0"/>
-        <w:rPr/>
-      </w:pPr>
-      <w:bookmarkStart w:colFirst="0" w:colLast="0" w:name="_gujg4bsshht9" w:id="2"/>
-      <w:bookmarkEnd w:id="2"/>
-      <w:r>
-        <w:rPr>
-          <w:u w:val="single"/>
-          <w:rtl w:val="0"/>
-        </w:rPr>
-        <w:t xml:space="preserve">Skills</w:t>
-      </w:r>
-      <w:r>
-        <w:rPr>
-          <w:rtl w:val="0"/>
-        </w:rPr>
-      </w:r>
-    </w:p>
-    <w:p>
-      <w:pPr>
-        <w:rPr>
-          <w:rFonts w:ascii="Roboto Mono Medium" w:cs="Roboto Mono Medium" w:eastAsia="Roboto Mono Medium" w:hAnsi="Roboto Mono Medium"/>
-        </w:rPr>
-      </w:pPr>
-      <w:r>
-        <w:rPr>
-          <w:rFonts w:ascii="Roboto Mono Medium" w:cs="Roboto Mono Medium" w:eastAsia="Roboto Mono Medium" w:hAnsi="Roboto Mono Medium"/>
-          <w:rtl w:val="0"/>
-        </w:rPr>
-        <w:t xml:space="preserve">Languages</w:t>
+        <w:t xml:space="preserve">Professional Experience</w:t>
       </w:r>
     </w:p>
     <w:p>
       <w:pPr>
         <w:widowControl w:val="0"/>
         <w:spacing w:before="120" w:line="240" w:lineRule="auto"/>
-        <w:rPr/>
-      </w:pPr>
-      <w:r>
-        <w:rPr>
-          <w:color w:val="434343"/>
-          <w:sz w:val="20"/>
-          <w:szCs w:val="20"/>
-          <w:rtl w:val="0"/>
-        </w:rPr>
-        <w:t xml:space="preserve">J</w:t>
-      </w:r>
-      <w:r>
-        <w:rPr>
-          <w:sz w:val="20"/>
-          <w:szCs w:val="20"/>
-          <w:rtl w:val="0"/>
-        </w:rPr>
-        <w:t xml:space="preserve">ava (Expert), Python (Advanced), JavaScript (Expert), Node.js (Advanced), C# (Intermediate), bash (Intermediate), C++ (Beginner), Kotlin (Advanced), Rust (Advanced), Scala (Advanced), Haskell (Expert), Ruby (Beginner)</w:t>
-      </w:r>
-      <w:r>
-        <w:rPr>
-          <w:rtl w:val="0"/>
-        </w:rPr>
-      </w:r>
-    </w:p>
-    <w:p>
-      <w:pPr>
-        <w:widowControl w:val="0"/>
-        <w:spacing w:before="120" w:line="240" w:lineRule="auto"/>
-        <w:rPr>
-          <w:rFonts w:ascii="Roboto Mono Medium" w:cs="Roboto Mono Medium" w:eastAsia="Roboto Mono Medium" w:hAnsi="Roboto Mono Medium"/>
-        </w:rPr>
-      </w:pPr>
-      <w:r>
-        <w:rPr>
-          <w:rFonts w:ascii="Lato" w:cs="Lato" w:eastAsia="Lato" w:hAnsi="Lato"/>
-          <w:b w:val="1"/>
-          <w:rtl w:val="0"/>
-        </w:rPr>
-        <w:t xml:space="preserve">Technologies</w:t>
-      </w:r>
-      <w:r>
-        <w:rPr>
-          <w:rtl w:val="0"/>
-        </w:rPr>
-      </w:r>
-    </w:p>
-    <w:p>
-      <w:pPr>
-        <w:widowControl w:val="0"/>
-        <w:spacing w:before="120" w:line="240" w:lineRule="auto"/>
-        <w:rPr>
-          <w:sz w:val="20"/>
-          <w:szCs w:val="20"/>
-        </w:rPr>
-      </w:pPr>
-      <w:r>
-        <w:rPr>
-          <w:sz w:val="20"/>
-          <w:szCs w:val="20"/>
-          <w:rtl w:val="0"/>
-        </w:rPr>
-        <w:t xml:space="preserve">React.js, Linux, AWS EC2, GraphQL, websockets, Node.js, Lambda, S3, MongoDB, nginx, HTTP, REST, distributed systems, RabbitMQ, LetsEncrypt SSL, Git, Vim, HTML, CSS, Jira, jQuery</w:t>
-      </w:r>
-    </w:p>
-    <w:p>
-      <w:pPr>
-        <w:widowControl w:val="0"/>
-        <w:spacing w:before="120" w:line="240" w:lineRule="auto"/>
-        <w:rPr>
-          <w:rFonts w:ascii="Roboto Mono Medium" w:cs="Roboto Mono Medium" w:eastAsia="Roboto Mono Medium" w:hAnsi="Roboto Mono Medium"/>
-        </w:rPr>
-      </w:pPr>
-      <w:r>
-        <w:rPr>
-          <w:rFonts w:ascii="Lato" w:cs="Lato" w:eastAsia="Lato" w:hAnsi="Lato"/>
-          <w:b w:val="1"/>
-          <w:rtl w:val="0"/>
-        </w:rPr>
-        <w:t xml:space="preserve">Techniques</w:t>
-      </w:r>
-      <w:r>
-        <w:rPr>
-          <w:rtl w:val="0"/>
-        </w:rPr>
-      </w:r>
-    </w:p>
-    <w:p>
-      <w:pPr>
-        <w:widowControl w:val="0"/>
-        <w:spacing w:before="120" w:line="240" w:lineRule="auto"/>
-        <w:rPr/>
-      </w:pPr>
-      <w:r>
-        <w:rPr>
-          <w:sz w:val="20"/>
-          <w:szCs w:val="20"/>
-          <w:rtl w:val="0"/>
-        </w:rPr>
-        <w:t xml:space="preserve">Object-Oriented Programming, AGILE, full-stack web development, SPA</w:t>
-      </w:r>
-      <w:r>
-        <w:rPr>
-          <w:rtl w:val="0"/>
-        </w:rPr>
-      </w:r>
-    </w:p>
-    <w:p>
-      <w:pPr>
-        <w:widowControl w:val="0"/>
-        <w:spacing w:before="120" w:line="360" w:lineRule="auto"/>
-        <w:ind w:left="0" w:firstLine="0"/>
-        <w:rPr/>
-      </w:pPr>
-      <w:r>
-        <w:rPr>
-          <w:rtl w:val="0"/>
-        </w:rPr>
-      </w:r>
-    </w:p>
-    <w:p>
-      <w:pPr>
-        <w:pStyle w:val="Title"/>
-        <w:widowControl w:val="0"/>
-        <w:rPr>
-          <w:u w:val="single"/>
-        </w:rPr>
-      </w:pPr>
-      <w:bookmarkStart w:colFirst="0" w:colLast="0" w:name="_2bdp6dir27a9" w:id="3"/>
-      <w:bookmarkEnd w:id="3"/>
-      <w:r>
-        <w:rPr>
-          <w:u w:val="single"/>
-          <w:rtl w:val="0"/>
-        </w:rPr>
-        <w:t xml:space="preserve">Professional Experience</w:t>
-      </w:r>
-    </w:p>
-    <w:p>
-      <w:pPr>
-        <w:widowControl w:val="0"/>
-        <w:spacing w:before="120" w:line="240" w:lineRule="auto"/>
-        <w:ind w:left="0" w:firstLine="0"/>
-        <w:rPr>
-          <w:rFonts w:ascii="Roboto Mono Medium" w:cs="Roboto Mono Medium" w:eastAsia="Roboto Mono Medium" w:hAnsi="Roboto Mono Medium"/>
-        </w:rPr>
-      </w:pPr>
-      <w:r>
-        <w:rPr>
-          <w:rFonts w:ascii="Roboto Mono Medium" w:cs="Roboto Mono Medium" w:eastAsia="Roboto Mono Medium" w:hAnsi="Roboto Mono Medium"/>
-          <w:rtl w:val="0"/>
-        </w:rPr>
-        <w:t xml:space="preserve">Software </w:t>
-      </w:r>
-      <w:r>
-        <w:rPr>
-          <w:rFonts w:ascii="Roboto Mono Medium" w:cs="Roboto Mono Medium" w:eastAsia="Roboto Mono Medium" w:hAnsi="Roboto Mono Medium"/>
-          <w:rtl w:val="0"/>
-        </w:rPr>
-        <w:t xml:space="preserve">Engineer in Test / Airspace Technologies</w:t>
-      </w:r>
-    </w:p>
-    <w:p>
-      <w:pPr>
-        <w:widowControl w:val="0"/>
-        <w:spacing w:before="120" w:line="276" w:lineRule="auto"/>
-        <w:ind w:left="0" w:firstLine="0"/>
         <w:rPr>
           <w:rFonts w:ascii="Roboto Mono" w:cs="Roboto Mono" w:eastAsia="Roboto Mono" w:hAnsi="Roboto Mono"/>
           <w:sz w:val="20"/>
@@ -393,12 +165,30 @@
       </w:pPr>
       <w:r>
         <w:rPr>
+          <w:rFonts w:ascii="Roboto Mono Regular" w:cs="Roboto Mono Regular" w:eastAsia="Roboto Mono Regular" w:hAnsi="Roboto Mono Regular"/>
+          <w:sz w:val="24"/>
+          <w:szCs w:val="24"/>
+          <w:rtl w:val="0"/>
+        </w:rPr>
+        <w:t xml:space="preserve">Amazon / Software Development Engineer</w:t>
+      </w:r>
+      <w:r>
+        <w:rPr>
+          <w:rFonts w:ascii="Roboto Mono Regular" w:cs="Roboto Mono Regular" w:eastAsia="Roboto Mono Regular" w:hAnsi="Roboto Mono Regular"/>
+          <w:rtl w:val="0"/>
+        </w:rPr>
+        <w:tab/>
+        <w:tab/>
+        <w:tab/>
+      </w:r>
+      <w:r>
+        <w:rPr>
           <w:rFonts w:ascii="Roboto Mono" w:cs="Roboto Mono" w:eastAsia="Roboto Mono" w:hAnsi="Roboto Mono"/>
           <w:sz w:val="20"/>
           <w:szCs w:val="20"/>
           <w:rtl w:val="0"/>
         </w:rPr>
-        <w:t xml:space="preserve">2019</w:t>
+        <w:t xml:space="preserve">Dec 2019 - Nov 2020</w:t>
       </w:r>
     </w:p>
     <w:p>
@@ -408,7 +198,7 @@
           <w:ilvl w:val="0"/>
           <w:numId w:val="3"/>
         </w:numPr>
-        <w:spacing w:after="0" w:afterAutospacing="0" w:before="100" w:line="276" w:lineRule="auto"/>
+        <w:spacing w:after="0" w:afterAutospacing="0" w:before="120" w:lineRule="auto"/>
         <w:ind w:left="720" w:hanging="360"/>
         <w:rPr/>
       </w:pPr>
@@ -416,7 +206,12 @@
         <w:rPr>
           <w:rtl w:val="0"/>
         </w:rPr>
-        <w:t xml:space="preserve">Implement automated testing framework to achieve goal of sub-hour regression tests for critical logistics service.</w:t>
+        <w:t xml:space="preserve">Develop AWS-based cloud services to support a new Amazon product.</w:t>
+      </w:r>
+      <w:r>
+        <w:rPr>
+          <w:rtl w:val="0"/>
+        </w:rPr>
       </w:r>
     </w:p>
     <w:p>
@@ -426,63 +221,17 @@
           <w:ilvl w:val="0"/>
           <w:numId w:val="3"/>
         </w:numPr>
-        <w:spacing w:before="0" w:beforeAutospacing="0" w:line="276" w:lineRule="auto"/>
+        <w:spacing w:after="0" w:afterAutospacing="0" w:before="0" w:beforeAutospacing="0" w:lineRule="auto"/>
         <w:ind w:left="720" w:hanging="360"/>
-        <w:rPr/>
-      </w:pPr>
-      <w:r>
-        <w:rPr>
-          <w:rtl w:val="0"/>
-        </w:rPr>
-        <w:t xml:space="preserve">Develop processes and tools to ensure scalability of automation infrastructure through near future.</w:t>
-      </w:r>
-    </w:p>
-    <w:p>
-      <w:pPr>
-        <w:widowControl w:val="0"/>
-        <w:spacing w:before="100" w:line="240" w:lineRule="auto"/>
-        <w:rPr/>
-      </w:pPr>
-      <w:r>
-        <w:rPr>
-          <w:rtl w:val="0"/>
-        </w:rPr>
-      </w:r>
-    </w:p>
-    <w:p>
-      <w:pPr>
-        <w:widowControl w:val="0"/>
-        <w:spacing w:before="120" w:line="240" w:lineRule="auto"/>
-        <w:rPr>
-          <w:rFonts w:ascii="Roboto Mono Medium" w:cs="Roboto Mono Medium" w:eastAsia="Roboto Mono Medium" w:hAnsi="Roboto Mono Medium"/>
-        </w:rPr>
-      </w:pPr>
-      <w:r>
-        <w:rPr>
-          <w:rFonts w:ascii="Roboto Mono Medium" w:cs="Roboto Mono Medium" w:eastAsia="Roboto Mono Medium" w:hAnsi="Roboto Mono Medium"/>
-          <w:rtl w:val="0"/>
-        </w:rPr>
-        <w:t xml:space="preserve">Software Engineer in Test / Workwell Technologies</w:t>
-      </w:r>
-    </w:p>
-    <w:p>
-      <w:pPr>
-        <w:widowControl w:val="0"/>
-        <w:spacing w:before="120" w:lineRule="auto"/>
-        <w:rPr>
-          <w:rFonts w:ascii="Roboto Mono" w:cs="Roboto Mono" w:eastAsia="Roboto Mono" w:hAnsi="Roboto Mono"/>
-          <w:sz w:val="20"/>
-          <w:szCs w:val="20"/>
-        </w:rPr>
-      </w:pPr>
-      <w:r>
-        <w:rPr>
-          <w:rFonts w:ascii="Roboto Mono" w:cs="Roboto Mono" w:eastAsia="Roboto Mono" w:hAnsi="Roboto Mono"/>
-          <w:sz w:val="20"/>
-          <w:szCs w:val="20"/>
-          <w:rtl w:val="0"/>
-        </w:rPr>
-        <w:t xml:space="preserve">2015 - 2018</w:t>
+        <w:rPr>
+          <w:u w:val="none"/>
+        </w:rPr>
+      </w:pPr>
+      <w:r>
+        <w:rPr>
+          <w:rtl w:val="0"/>
+        </w:rPr>
+        <w:t xml:space="preserve">Contribute to product design and implementation in the context of a startup-style team.</w:t>
       </w:r>
     </w:p>
     <w:p>
@@ -492,15 +241,82 @@
           <w:ilvl w:val="0"/>
           <w:numId w:val="3"/>
         </w:numPr>
-        <w:spacing w:before="100" w:line="276" w:lineRule="auto"/>
+        <w:spacing w:before="0" w:beforeAutospacing="0" w:lineRule="auto"/>
         <w:ind w:left="720" w:hanging="360"/>
+        <w:rPr>
+          <w:u w:val="none"/>
+        </w:rPr>
+      </w:pPr>
+      <w:r>
+        <w:rPr>
+          <w:rtl w:val="0"/>
+        </w:rPr>
+        <w:t xml:space="preserve">Manage and monitor infrastructure deployments.</w:t>
+      </w:r>
+    </w:p>
+    <w:p>
+      <w:pPr>
+        <w:widowControl w:val="0"/>
+        <w:spacing w:before="100" w:lineRule="auto"/>
         <w:rPr/>
       </w:pPr>
       <w:r>
         <w:rPr>
-          <w:rtl w:val="0"/>
-        </w:rPr>
-        <w:t xml:space="preserve">Transition company from entirely manual testing practices, to relying heavily on automated tests. Accomplished a &gt;50% reduction in release times for two products.</w:t>
+          <w:i w:val="1"/>
+          <w:rtl w:val="0"/>
+        </w:rPr>
+        <w:t xml:space="preserve">Skills used: Infrastructure-as-code (CDK), Java, React, DynamoDB, AppSync, GraphQL, ECS, SQS/SNS, Lambda, CloudWatch, Python, OOD, MVC</w:t>
+      </w:r>
+      <w:r>
+        <w:rPr>
+          <w:rtl w:val="0"/>
+        </w:rPr>
+      </w:r>
+    </w:p>
+    <w:p>
+      <w:pPr>
+        <w:widowControl w:val="0"/>
+        <w:spacing w:before="120" w:line="240" w:lineRule="auto"/>
+        <w:ind w:left="0" w:firstLine="0"/>
+        <w:rPr>
+          <w:rFonts w:ascii="Roboto Mono" w:cs="Roboto Mono" w:eastAsia="Roboto Mono" w:hAnsi="Roboto Mono"/>
+          <w:sz w:val="20"/>
+          <w:szCs w:val="20"/>
+        </w:rPr>
+      </w:pPr>
+      <w:r>
+        <w:rPr>
+          <w:rFonts w:ascii="Roboto Mono Regular" w:cs="Roboto Mono Regular" w:eastAsia="Roboto Mono Regular" w:hAnsi="Roboto Mono Regular"/>
+          <w:sz w:val="24"/>
+          <w:szCs w:val="24"/>
+          <w:rtl w:val="0"/>
+        </w:rPr>
+        <w:t xml:space="preserve">Airspace Technologies / SDET</w:t>
+      </w:r>
+      <w:r>
+        <w:rPr>
+          <w:rFonts w:ascii="Roboto Mono Regular" w:cs="Roboto Mono Regular" w:eastAsia="Roboto Mono Regular" w:hAnsi="Roboto Mono Regular"/>
+          <w:rtl w:val="0"/>
+        </w:rPr>
+        <w:tab/>
+        <w:tab/>
+        <w:tab/>
+        <w:tab/>
+        <w:tab/>
+      </w:r>
+      <w:r>
+        <w:rPr>
+          <w:rFonts w:ascii="Roboto Mono" w:cs="Roboto Mono" w:eastAsia="Roboto Mono" w:hAnsi="Roboto Mono"/>
+          <w:sz w:val="20"/>
+          <w:szCs w:val="20"/>
+          <w:rtl w:val="0"/>
+        </w:rPr>
+        <w:t xml:space="preserve">Jan 2019 - Jun 2019</w:t>
+      </w:r>
+      <w:r>
+        <w:rPr>
+          <w:rtl w:val="0"/>
+        </w:rPr>
       </w:r>
     </w:p>
     <w:p>
@@ -508,7 +324,7 @@
         <w:widowControl w:val="0"/>
         <w:numPr>
           <w:ilvl w:val="0"/>
-          <w:numId w:val="3"/>
+          <w:numId w:val="2"/>
         </w:numPr>
         <w:spacing w:after="0" w:afterAutospacing="0" w:before="100" w:line="276" w:lineRule="auto"/>
         <w:ind w:left="720" w:hanging="360"/>
@@ -518,7 +334,7 @@
         <w:rPr>
           <w:rtl w:val="0"/>
         </w:rPr>
-        <w:t xml:space="preserve">Subsequently trained team of entry-level engineers to deliver on automation goals.</w:t>
+        <w:t xml:space="preserve">Implement an automated testing framework to achieve the company goal of sub-hour regression tests for their critical logistics service.</w:t>
       </w:r>
     </w:p>
     <w:p>
@@ -526,25 +342,7 @@
         <w:widowControl w:val="0"/>
         <w:numPr>
           <w:ilvl w:val="0"/>
-          <w:numId w:val="3"/>
-        </w:numPr>
-        <w:spacing w:after="0" w:afterAutospacing="0" w:before="0" w:beforeAutospacing="0" w:line="276" w:lineRule="auto"/>
-        <w:ind w:left="720" w:hanging="360"/>
-        <w:rPr/>
-      </w:pPr>
-      <w:r>
-        <w:rPr>
-          <w:rtl w:val="0"/>
-        </w:rPr>
-        <w:t xml:space="preserve">Design and implement an Android and web automation framework using Java, Appium, and Selenium.</w:t>
-      </w:r>
-    </w:p>
-    <w:p>
-      <w:pPr>
-        <w:widowControl w:val="0"/>
-        <w:numPr>
-          <w:ilvl w:val="0"/>
-          <w:numId w:val="3"/>
+          <w:numId w:val="2"/>
         </w:numPr>
         <w:spacing w:before="0" w:beforeAutospacing="0" w:line="276" w:lineRule="auto"/>
         <w:ind w:left="720" w:hanging="360"/>
@@ -554,38 +352,21 @@
         <w:rPr>
           <w:rtl w:val="0"/>
         </w:rPr>
-        <w:t xml:space="preserve">Provide QA-wide access to automation via a web interface. Used Vue.js, MongoDB, and AWS S3.</w:t>
-      </w:r>
-      <w:r>
-        <w:rPr>
-          <w:rtl w:val="0"/>
-        </w:rPr>
-      </w:r>
-    </w:p>
-    <w:p>
-      <w:pPr>
+        <w:t xml:space="preserve">Develop processes and tools to ensure scalability of automation through the near future.</w:t>
+      </w:r>
+    </w:p>
+    <w:p>
+      <w:pPr>
+        <w:widowControl w:val="0"/>
+        <w:spacing w:before="100" w:lineRule="auto"/>
         <w:rPr/>
       </w:pPr>
       <w:r>
         <w:rPr>
-          <w:rtl w:val="0"/>
-        </w:rPr>
-      </w:r>
-    </w:p>
-    <w:p>
-      <w:pPr>
-        <w:pStyle w:val="Title"/>
-        <w:widowControl w:val="0"/>
-        <w:rPr/>
-      </w:pPr>
-      <w:bookmarkStart w:colFirst="0" w:colLast="0" w:name="_juffa0hfyvzg" w:id="4"/>
-      <w:bookmarkEnd w:id="4"/>
-      <w:r>
-        <w:rPr>
-          <w:u w:val="single"/>
-          <w:rtl w:val="0"/>
-        </w:rPr>
-        <w:t xml:space="preserve">Open Source</w:t>
+          <w:i w:val="1"/>
+          <w:rtl w:val="0"/>
+        </w:rPr>
+        <w:t xml:space="preserve">Skills used: Java, Selenium</w:t>
       </w:r>
       <w:r>
         <w:rPr>
@@ -598,22 +379,6 @@
         <w:widowControl w:val="0"/>
         <w:spacing w:before="120" w:line="240" w:lineRule="auto"/>
         <w:rPr>
-          <w:rFonts w:ascii="Roboto Mono Medium" w:cs="Roboto Mono Medium" w:eastAsia="Roboto Mono Medium" w:hAnsi="Roboto Mono Medium"/>
-        </w:rPr>
-      </w:pPr>
-      <w:r>
-        <w:rPr>
-          <w:rFonts w:ascii="Roboto Mono Medium" w:cs="Roboto Mono Medium" w:eastAsia="Roboto Mono Medium" w:hAnsi="Roboto Mono Medium"/>
-          <w:rtl w:val="0"/>
-        </w:rPr>
-        <w:t xml:space="preserve">Declare QA</w:t>
-      </w:r>
-    </w:p>
-    <w:p>
-      <w:pPr>
-        <w:widowControl w:val="0"/>
-        <w:spacing w:before="120" w:line="360" w:lineRule="auto"/>
-        <w:rPr>
           <w:rFonts w:ascii="Roboto Mono" w:cs="Roboto Mono" w:eastAsia="Roboto Mono" w:hAnsi="Roboto Mono"/>
           <w:sz w:val="20"/>
           <w:szCs w:val="20"/>
@@ -621,81 +386,252 @@
       </w:pPr>
       <w:r>
         <w:rPr>
+          <w:rFonts w:ascii="Roboto Mono Regular" w:cs="Roboto Mono Regular" w:eastAsia="Roboto Mono Regular" w:hAnsi="Roboto Mono Regular"/>
+          <w:sz w:val="24"/>
+          <w:szCs w:val="24"/>
+          <w:rtl w:val="0"/>
+        </w:rPr>
+        <w:t xml:space="preserve">Workwell Technologies / SDET</w:t>
+      </w:r>
+      <w:r>
+        <w:rPr>
+          <w:rFonts w:ascii="Roboto Mono Regular" w:cs="Roboto Mono Regular" w:eastAsia="Roboto Mono Regular" w:hAnsi="Roboto Mono Regular"/>
+          <w:rtl w:val="0"/>
+        </w:rPr>
+        <w:tab/>
+        <w:tab/>
+        <w:tab/>
+        <w:tab/>
+        <w:tab/>
+      </w:r>
+      <w:r>
+        <w:rPr>
           <w:rFonts w:ascii="Roboto Mono" w:cs="Roboto Mono" w:eastAsia="Roboto Mono" w:hAnsi="Roboto Mono"/>
           <w:sz w:val="20"/>
           <w:szCs w:val="20"/>
           <w:rtl w:val="0"/>
         </w:rPr>
-        <w:t xml:space="preserve">2018 - 2019</w:t>
-      </w:r>
-    </w:p>
-    <w:p>
-      <w:pPr>
-        <w:spacing w:line="276" w:lineRule="auto"/>
-        <w:rPr/>
-      </w:pPr>
-      <w:r>
-        <w:rPr>
-          <w:rtl w:val="0"/>
-        </w:rPr>
-        <w:t xml:space="preserve">Design and implement a full-stack Web Automation Platform, deploy in the cloud.</w:t>
-      </w:r>
-    </w:p>
-    <w:p>
-      <w:pPr>
+        <w:t xml:space="preserve">Aug 2015 - Aug 2018</w:t>
+      </w:r>
+    </w:p>
+    <w:p>
+      <w:pPr>
+        <w:widowControl w:val="0"/>
         <w:numPr>
           <w:ilvl w:val="0"/>
           <w:numId w:val="2"/>
         </w:numPr>
-        <w:spacing w:line="276" w:lineRule="auto"/>
+        <w:spacing w:before="100" w:line="276" w:lineRule="auto"/>
         <w:ind w:left="720" w:hanging="360"/>
-        <w:rPr>
-          <w:u w:val="none"/>
-        </w:rPr>
-      </w:pPr>
-      <w:r>
-        <w:rPr>
-          <w:rtl w:val="0"/>
-        </w:rPr>
-        <w:t xml:space="preserve">Identify a need for reduction of boilerplate in no-code-required web testing platforms.</w:t>
-      </w:r>
-    </w:p>
-    <w:p>
-      <w:pPr>
+        <w:rPr/>
+      </w:pPr>
+      <w:r>
+        <w:rPr>
+          <w:rtl w:val="0"/>
+        </w:rPr>
+        <w:t xml:space="preserve">Transition company from entirely manual testing practices, to relying primarily on automated tests. Accomplished a &gt;50% reduction in release times for two products.</w:t>
+      </w:r>
+    </w:p>
+    <w:p>
+      <w:pPr>
+        <w:widowControl w:val="0"/>
         <w:numPr>
           <w:ilvl w:val="0"/>
           <w:numId w:val="2"/>
         </w:numPr>
-        <w:spacing w:line="276" w:lineRule="auto"/>
+        <w:spacing w:before="100" w:line="276" w:lineRule="auto"/>
         <w:ind w:left="720" w:hanging="360"/>
-        <w:rPr>
-          <w:u w:val="none"/>
-        </w:rPr>
-      </w:pPr>
-      <w:r>
-        <w:rPr>
-          <w:rtl w:val="0"/>
-        </w:rPr>
-        <w:t xml:space="preserve">Develop a full-stack web application, with Node.js, MongoDB, GraphQL on the backend, React.js and Redux on frontend.</w:t>
-      </w:r>
-    </w:p>
-    <w:p>
-      <w:pPr>
-        <w:numPr>
-          <w:ilvl w:val="0"/>
-          <w:numId w:val="2"/>
-        </w:numPr>
-        <w:spacing w:line="276" w:lineRule="auto"/>
-        <w:ind w:left="720" w:hanging="360"/>
-        <w:rPr>
-          <w:u w:val="none"/>
-        </w:rPr>
-      </w:pPr>
-      <w:r>
-        <w:rPr>
-          <w:rtl w:val="0"/>
-        </w:rPr>
-        <w:t xml:space="preserve">Deploy system as a service-oriented distributed system on Vultr compute with nginx.</w:t>
+        <w:rPr/>
+      </w:pPr>
+      <w:r>
+        <w:rPr>
+          <w:rtl w:val="0"/>
+        </w:rPr>
+        <w:t xml:space="preserve">Train a team of entry-level engineers to develop tests and deliver on automation goals.</w:t>
+      </w:r>
+    </w:p>
+    <w:p>
+      <w:pPr>
+        <w:widowControl w:val="0"/>
+        <w:spacing w:before="100" w:lineRule="auto"/>
+        <w:rPr>
+          <w:i w:val="1"/>
+        </w:rPr>
+      </w:pPr>
+      <w:r>
+        <w:rPr>
+          <w:i w:val="1"/>
+          <w:rtl w:val="0"/>
+        </w:rPr>
+        <w:t xml:space="preserve">Skills used: Java, Appium, Selenium, Android, Node.js</w:t>
+      </w:r>
+    </w:p>
+    <w:p>
+      <w:pPr>
+        <w:widowControl w:val="0"/>
+        <w:spacing w:before="100" w:line="276" w:lineRule="auto"/>
+        <w:rPr/>
+      </w:pPr>
+      <w:r>
+        <w:rPr>
+          <w:rtl w:val="0"/>
+        </w:rPr>
+      </w:r>
+    </w:p>
+    <w:p>
+      <w:pPr>
+        <w:pStyle w:val="Title"/>
+        <w:widowControl w:val="0"/>
+        <w:rPr>
+          <w:u w:val="single"/>
+        </w:rPr>
+      </w:pPr>
+      <w:bookmarkStart w:colFirst="0" w:colLast="0" w:name="_juffa0hfyvzg" w:id="2"/>
+      <w:bookmarkEnd w:id="2"/>
+      <w:r>
+        <w:rPr>
+          <w:u w:val="single"/>
+          <w:rtl w:val="0"/>
+        </w:rPr>
+        <w:t xml:space="preserve">Projects</w:t>
+      </w:r>
+    </w:p>
+    <w:p>
+      <w:pPr>
+        <w:widowControl w:val="0"/>
+        <w:spacing w:before="120" w:line="240" w:lineRule="auto"/>
+        <w:rPr>
+          <w:rFonts w:ascii="Roboto Mono Regular" w:cs="Roboto Mono Regular" w:eastAsia="Roboto Mono Regular" w:hAnsi="Roboto Mono Regular"/>
+          <w:sz w:val="24"/>
+          <w:szCs w:val="24"/>
+        </w:rPr>
+      </w:pPr>
+      <w:r>
+        <w:rPr>
+          <w:rFonts w:ascii="Roboto Mono Regular" w:cs="Roboto Mono Regular" w:eastAsia="Roboto Mono Regular" w:hAnsi="Roboto Mono Regular"/>
+          <w:sz w:val="24"/>
+          <w:szCs w:val="24"/>
+          <w:rtl w:val="0"/>
+        </w:rPr>
+        <w:t xml:space="preserve">Neurothink</w:t>
+      </w:r>
+    </w:p>
+    <w:p>
+      <w:pPr>
+        <w:widowControl w:val="0"/>
+        <w:spacing w:before="120" w:line="360" w:lineRule="auto"/>
+        <w:rPr>
+          <w:rFonts w:ascii="Roboto Mono" w:cs="Roboto Mono" w:eastAsia="Roboto Mono" w:hAnsi="Roboto Mono"/>
+          <w:sz w:val="20"/>
+          <w:szCs w:val="20"/>
+        </w:rPr>
+      </w:pPr>
+      <w:r>
+        <w:rPr>
+          <w:rFonts w:ascii="Roboto Mono" w:cs="Roboto Mono" w:eastAsia="Roboto Mono" w:hAnsi="Roboto Mono"/>
+          <w:sz w:val="20"/>
+          <w:szCs w:val="20"/>
+          <w:rtl w:val="0"/>
+        </w:rPr>
+        <w:t xml:space="preserve">2021 </w:t>
+      </w:r>
+      <w:hyperlink r:id="rId9">
+        <w:r>
+          <w:rPr>
+            <w:rFonts w:ascii="Roboto Mono" w:cs="Roboto Mono" w:eastAsia="Roboto Mono" w:hAnsi="Roboto Mono"/>
+            <w:color w:val="1155cc"/>
+            <w:sz w:val="20"/>
+            <w:szCs w:val="20"/>
+            <w:u w:val="single"/>
+            <w:rtl w:val="0"/>
+          </w:rPr>
+          <w:t xml:space="preserve">GitHub</w:t>
+        </w:r>
+      </w:hyperlink>
+      <w:r>
+        <w:rPr>
+          <w:rtl w:val="0"/>
+        </w:rPr>
+      </w:r>
+    </w:p>
+    <w:p>
+      <w:pPr>
+        <w:rPr/>
+      </w:pPr>
+      <w:r>
+        <w:rPr>
+          <w:rtl w:val="0"/>
+        </w:rPr>
+        <w:t xml:space="preserve">Trained a PyTorch model to determine whether the wearer of an EEG headset has their eyes open or closed</w:t>
+      </w:r>
+      <w:r>
+        <w:rPr>
+          <w:rtl w:val="0"/>
+        </w:rPr>
+        <w:t xml:space="preserve">. Achieved 82% accuracy with a very small (&lt;500 MB) dataset.</w:t>
+      </w:r>
+      <w:r>
+        <w:rPr>
+          <w:rtl w:val="0"/>
+        </w:rPr>
+      </w:r>
+    </w:p>
+    <w:p>
+      <w:pPr>
+        <w:widowControl w:val="0"/>
+        <w:spacing w:before="120" w:line="240" w:lineRule="auto"/>
+        <w:rPr>
+          <w:rFonts w:ascii="Roboto Mono Regular" w:cs="Roboto Mono Regular" w:eastAsia="Roboto Mono Regular" w:hAnsi="Roboto Mono Regular"/>
+          <w:sz w:val="24"/>
+          <w:szCs w:val="24"/>
+        </w:rPr>
+      </w:pPr>
+      <w:r>
+        <w:rPr>
+          <w:rFonts w:ascii="Roboto Mono Regular" w:cs="Roboto Mono Regular" w:eastAsia="Roboto Mono Regular" w:hAnsi="Roboto Mono Regular"/>
+          <w:sz w:val="24"/>
+          <w:szCs w:val="24"/>
+          <w:rtl w:val="0"/>
+        </w:rPr>
+        <w:t xml:space="preserve">Declare QA</w:t>
+      </w:r>
+    </w:p>
+    <w:p>
+      <w:pPr>
+        <w:widowControl w:val="0"/>
+        <w:spacing w:before="120" w:line="360" w:lineRule="auto"/>
+        <w:rPr>
+          <w:rFonts w:ascii="Roboto Mono" w:cs="Roboto Mono" w:eastAsia="Roboto Mono" w:hAnsi="Roboto Mono"/>
+          <w:sz w:val="20"/>
+          <w:szCs w:val="20"/>
+        </w:rPr>
+      </w:pPr>
+      <w:r>
+        <w:rPr>
+          <w:rFonts w:ascii="Roboto Mono" w:cs="Roboto Mono" w:eastAsia="Roboto Mono" w:hAnsi="Roboto Mono"/>
+          <w:sz w:val="20"/>
+          <w:szCs w:val="20"/>
+          <w:rtl w:val="0"/>
+        </w:rPr>
+        <w:t xml:space="preserve">2018 - 2019 </w:t>
+      </w:r>
+      <w:hyperlink r:id="rId10">
+        <w:r>
+          <w:rPr>
+            <w:rFonts w:ascii="Roboto Mono" w:cs="Roboto Mono" w:eastAsia="Roboto Mono" w:hAnsi="Roboto Mono"/>
+            <w:color w:val="1155cc"/>
+            <w:sz w:val="20"/>
+            <w:szCs w:val="20"/>
+            <w:u w:val="single"/>
+            <w:rtl w:val="0"/>
+          </w:rPr>
+          <w:t xml:space="preserve">GitHub</w:t>
+        </w:r>
+      </w:hyperlink>
+      <w:r>
+        <w:rPr>
+          <w:rtl w:val="0"/>
+        </w:rPr>
       </w:r>
     </w:p>
     <w:p>
@@ -707,6 +643,7 @@
         <w:rPr>
           <w:rtl w:val="0"/>
         </w:rPr>
+        <w:t xml:space="preserve">Innovative no-code automation testing tool using Node.js and React.js.</w:t>
       </w:r>
     </w:p>
     <w:p>
@@ -714,15 +651,19 @@
         <w:widowControl w:val="0"/>
         <w:spacing w:before="120" w:line="240" w:lineRule="auto"/>
         <w:rPr>
-          <w:rFonts w:ascii="Roboto Mono Medium" w:cs="Roboto Mono Medium" w:eastAsia="Roboto Mono Medium" w:hAnsi="Roboto Mono Medium"/>
-        </w:rPr>
-      </w:pPr>
-      <w:r>
-        <w:rPr>
-          <w:rFonts w:ascii="Roboto Mono Medium" w:cs="Roboto Mono Medium" w:eastAsia="Roboto Mono Medium" w:hAnsi="Roboto Mono Medium"/>
-          <w:rtl w:val="0"/>
-        </w:rPr>
-        <w:t xml:space="preserve">Andromeda Domain-Specific Language</w:t>
+          <w:rFonts w:ascii="Roboto Mono Regular" w:cs="Roboto Mono Regular" w:eastAsia="Roboto Mono Regular" w:hAnsi="Roboto Mono Regular"/>
+          <w:sz w:val="24"/>
+          <w:szCs w:val="24"/>
+        </w:rPr>
+      </w:pPr>
+      <w:r>
+        <w:rPr>
+          <w:rFonts w:ascii="Roboto Mono Regular" w:cs="Roboto Mono Regular" w:eastAsia="Roboto Mono Regular" w:hAnsi="Roboto Mono Regular"/>
+          <w:sz w:val="24"/>
+          <w:szCs w:val="24"/>
+          <w:rtl w:val="0"/>
+        </w:rPr>
+        <w:t xml:space="preserve">Andromeda Programming Language</w:t>
       </w:r>
     </w:p>
     <w:p>
@@ -742,18 +683,38 @@
           <w:szCs w:val="20"/>
           <w:rtl w:val="0"/>
         </w:rPr>
-        <w:t xml:space="preserve">2014 - 2015</w:t>
-      </w:r>
-    </w:p>
-    <w:p>
-      <w:pPr>
+        <w:t xml:space="preserve">2014 - 2015 </w:t>
+      </w:r>
+      <w:hyperlink r:id="rId11">
+        <w:r>
+          <w:rPr>
+            <w:rFonts w:ascii="Roboto Mono" w:cs="Roboto Mono" w:eastAsia="Roboto Mono" w:hAnsi="Roboto Mono"/>
+            <w:color w:val="1155cc"/>
+            <w:sz w:val="20"/>
+            <w:szCs w:val="20"/>
+            <w:u w:val="single"/>
+            <w:rtl w:val="0"/>
+          </w:rPr>
+          <w:t xml:space="preserve">GitHub</w:t>
+        </w:r>
+      </w:hyperlink>
+      <w:r>
+        <w:rPr>
+          <w:rtl w:val="0"/>
+        </w:rPr>
+      </w:r>
+    </w:p>
+    <w:p>
+      <w:pPr>
+        <w:widowControl w:val="0"/>
+        <w:spacing w:before="120" w:line="360" w:lineRule="auto"/>
         <w:rPr/>
       </w:pPr>
       <w:r>
         <w:rPr>
           <w:rtl w:val="0"/>
         </w:rPr>
-        <w:t xml:space="preserve">Andromeda is a domain-specific programming language based on the lambda calculus and embedded in the Haskell language. It aids in writing modern OpenGL &amp; GLSL graphics applications by abstracting away the details of OpenGL API and exposing a simple core language. As an added benefit, Andromeda verifies the mathematical correctness of programs before they are ever run. This tool has been used in a number of open source projects.</w:t>
+        <w:t xml:space="preserve">A programming language for graphics programming, based on typed second-order lambda calculus.</w:t>
       </w:r>
       <w:r>
         <w:rPr>
@@ -779,12 +740,28 @@
     </w:p>
     <w:p>
       <w:pPr>
+        <w:widowControl w:val="0"/>
+        <w:spacing w:before="120" w:line="240" w:lineRule="auto"/>
+        <w:rPr>
+          <w:rFonts w:ascii="Roboto Mono" w:cs="Roboto Mono" w:eastAsia="Roboto Mono" w:hAnsi="Roboto Mono"/>
+          <w:sz w:val="20"/>
+          <w:szCs w:val="20"/>
+        </w:rPr>
+      </w:pPr>
+      <w:r>
+        <w:rPr>
+          <w:rtl w:val="0"/>
+        </w:rPr>
+      </w:r>
+    </w:p>
+    <w:p>
+      <w:pPr>
         <w:pStyle w:val="Title"/>
         <w:widowControl w:val="0"/>
         <w:rPr/>
       </w:pPr>
-      <w:bookmarkStart w:colFirst="0" w:colLast="0" w:name="_hn93yjuprjv7" w:id="5"/>
-      <w:bookmarkEnd w:id="5"/>
+      <w:bookmarkStart w:colFirst="0" w:colLast="0" w:name="_hn93yjuprjv7" w:id="3"/>
+      <w:bookmarkEnd w:id="3"/>
       <w:r>
         <w:rPr>
           <w:u w:val="single"/>
@@ -803,12 +780,12 @@
         <w:widowControl w:val="0"/>
         <w:spacing w:before="120" w:line="240" w:lineRule="auto"/>
         <w:rPr>
-          <w:rFonts w:ascii="Roboto Mono Medium" w:cs="Roboto Mono Medium" w:eastAsia="Roboto Mono Medium" w:hAnsi="Roboto Mono Medium"/>
-        </w:rPr>
-      </w:pPr>
-      <w:r>
-        <w:rPr>
-          <w:rFonts w:ascii="Roboto Mono Medium" w:cs="Roboto Mono Medium" w:eastAsia="Roboto Mono Medium" w:hAnsi="Roboto Mono Medium"/>
+          <w:rFonts w:ascii="Roboto Mono Regular" w:cs="Roboto Mono Regular" w:eastAsia="Roboto Mono Regular" w:hAnsi="Roboto Mono Regular"/>
+        </w:rPr>
+      </w:pPr>
+      <w:r>
+        <w:rPr>
+          <w:rFonts w:ascii="Roboto Mono Regular" w:cs="Roboto Mono Regular" w:eastAsia="Roboto Mono Regular" w:hAnsi="Roboto Mono Regular"/>
           <w:rtl w:val="0"/>
         </w:rPr>
         <w:t xml:space="preserve">Palomar College</w:t>
@@ -923,6 +900,163 @@
     </w:p>
     <w:p>
       <w:pPr>
+        <w:spacing w:line="276" w:lineRule="auto"/>
+        <w:rPr/>
+      </w:pPr>
+      <w:r>
+        <w:rPr>
+          <w:rtl w:val="0"/>
+        </w:rPr>
+      </w:r>
+    </w:p>
+    <w:p>
+      <w:pPr>
+        <w:pStyle w:val="Title"/>
+        <w:widowControl w:val="0"/>
+        <w:rPr/>
+      </w:pPr>
+      <w:bookmarkStart w:colFirst="0" w:colLast="0" w:name="_gujg4bsshht9" w:id="4"/>
+      <w:bookmarkEnd w:id="4"/>
+      <w:r>
+        <w:rPr>
+          <w:u w:val="single"/>
+          <w:rtl w:val="0"/>
+        </w:rPr>
+        <w:t xml:space="preserve">Skills</w:t>
+      </w:r>
+      <w:r>
+        <w:rPr>
+          <w:rtl w:val="0"/>
+        </w:rPr>
+      </w:r>
+    </w:p>
+    <w:p>
+      <w:pPr>
+        <w:rPr>
+          <w:rFonts w:ascii="Roboto Mono Regular" w:cs="Roboto Mono Regular" w:eastAsia="Roboto Mono Regular" w:hAnsi="Roboto Mono Regular"/>
+        </w:rPr>
+      </w:pPr>
+      <w:r>
+        <w:rPr>
+          <w:rFonts w:ascii="Roboto Mono Regular" w:cs="Roboto Mono Regular" w:eastAsia="Roboto Mono Regular" w:hAnsi="Roboto Mono Regular"/>
+          <w:rtl w:val="0"/>
+        </w:rPr>
+        <w:t xml:space="preserve">Languages</w:t>
+      </w:r>
+    </w:p>
+    <w:p>
+      <w:pPr>
+        <w:widowControl w:val="0"/>
+        <w:spacing w:before="120" w:line="240" w:lineRule="auto"/>
+        <w:rPr/>
+      </w:pPr>
+      <w:r>
+        <w:rPr>
+          <w:color w:val="434343"/>
+          <w:sz w:val="20"/>
+          <w:szCs w:val="20"/>
+          <w:rtl w:val="0"/>
+        </w:rPr>
+        <w:t xml:space="preserve">J</w:t>
+      </w:r>
+      <w:r>
+        <w:rPr>
+          <w:sz w:val="20"/>
+          <w:szCs w:val="20"/>
+          <w:rtl w:val="0"/>
+        </w:rPr>
+        <w:t xml:space="preserve">ava (Expert), Python (Advanced), JavaScript (Expert), Node.js (Expert), bash (Intermediate), C++ (Intermediate), Kotlin (Advanced), Rust (Advanced), Scala (Advanced), Haskell (Expert), Ruby (Beginner)</w:t>
+      </w:r>
+      <w:r>
+        <w:rPr>
+          <w:rtl w:val="0"/>
+        </w:rPr>
+      </w:r>
+    </w:p>
+    <w:p>
+      <w:pPr>
+        <w:widowControl w:val="0"/>
+        <w:spacing w:before="120" w:line="240" w:lineRule="auto"/>
+        <w:rPr>
+          <w:rFonts w:ascii="Roboto Mono Regular" w:cs="Roboto Mono Regular" w:eastAsia="Roboto Mono Regular" w:hAnsi="Roboto Mono Regular"/>
+        </w:rPr>
+      </w:pPr>
+      <w:r>
+        <w:rPr>
+          <w:rFonts w:ascii="Roboto Mono" w:cs="Roboto Mono" w:eastAsia="Roboto Mono" w:hAnsi="Roboto Mono"/>
+          <w:b w:val="1"/>
+          <w:rtl w:val="0"/>
+        </w:rPr>
+        <w:t xml:space="preserve">Technologies</w:t>
+      </w:r>
+      <w:r>
+        <w:rPr>
+          <w:rtl w:val="0"/>
+        </w:rPr>
+      </w:r>
+    </w:p>
+    <w:p>
+      <w:pPr>
+        <w:widowControl w:val="0"/>
+        <w:spacing w:before="120" w:line="240" w:lineRule="auto"/>
+        <w:rPr>
+          <w:sz w:val="20"/>
+          <w:szCs w:val="20"/>
+        </w:rPr>
+      </w:pPr>
+      <w:r>
+        <w:rPr>
+          <w:sz w:val="20"/>
+          <w:szCs w:val="20"/>
+          <w:rtl w:val="0"/>
+        </w:rPr>
+        <w:t xml:space="preserve">DynamoDB (Intermediate), AppSync (Advanced), GraphQL (Advanced), OpenGL (Advanced), Linux (Expert), websockets, Lambda (Advanced), S3 (Advanced), PostgreSQL (Intermediate), MongoDB (Advanced), nginx (Beginner), HTTP/REST (Expert), distributed systems (Expert), RabbitMQ, LetsEncrypt SSL, Git, Vim, HTML, CSS, Jira, jQuery, SNS (Intermediate), SQS (Intermediate)</w:t>
+      </w:r>
+    </w:p>
+    <w:p>
+      <w:pPr>
+        <w:widowControl w:val="0"/>
+        <w:spacing w:before="120" w:line="240" w:lineRule="auto"/>
+        <w:rPr>
+          <w:rFonts w:ascii="Roboto Mono Regular" w:cs="Roboto Mono Regular" w:eastAsia="Roboto Mono Regular" w:hAnsi="Roboto Mono Regular"/>
+        </w:rPr>
+      </w:pPr>
+      <w:r>
+        <w:rPr>
+          <w:rFonts w:ascii="Roboto Mono" w:cs="Roboto Mono" w:eastAsia="Roboto Mono" w:hAnsi="Roboto Mono"/>
+          <w:b w:val="1"/>
+          <w:rtl w:val="0"/>
+        </w:rPr>
+        <w:t xml:space="preserve">Techniques</w:t>
+      </w:r>
+      <w:r>
+        <w:rPr>
+          <w:rtl w:val="0"/>
+        </w:rPr>
+      </w:r>
+    </w:p>
+    <w:p>
+      <w:pPr>
+        <w:widowControl w:val="0"/>
+        <w:spacing w:before="120" w:line="240" w:lineRule="auto"/>
+        <w:rPr/>
+      </w:pPr>
+      <w:r>
+        <w:rPr>
+          <w:sz w:val="20"/>
+          <w:szCs w:val="20"/>
+          <w:rtl w:val="0"/>
+        </w:rPr>
+        <w:t xml:space="preserve">Object-Oriented Programming, AGILE, full-stack web development, SPA, domain-specific language design (Expert), declarative programming, functional programming (Expert)</w:t>
+      </w:r>
+      <w:r>
+        <w:rPr>
+          <w:rtl w:val="0"/>
+        </w:rPr>
+      </w:r>
+    </w:p>
+    <w:p>
+      <w:pPr>
         <w:widowControl w:val="0"/>
         <w:spacing w:before="120" w:lineRule="auto"/>
         <w:rPr>
@@ -954,7 +1088,7 @@
       </w:r>
     </w:p>
     <w:sectPr>
-      <w:pgSz w:h="15840" w:w="12240"/>
+      <w:pgSz w:h="15840" w:w="12240" w:orient="portrait"/>
       <w:pgMar w:bottom="720" w:top="720" w:left="1080" w:right="1080" w:header="0" w:footer="720"/>
       <w:pgNumType w:start="1"/>
     </w:sectPr>
@@ -1433,7 +1567,7 @@
       <w:keepLines w:val="1"/>
     </w:pPr>
     <w:rPr>
-      <w:rFonts w:ascii="Roboto Mono Medium" w:cs="Roboto Mono Medium" w:eastAsia="Roboto Mono Medium" w:hAnsi="Roboto Mono Medium"/>
+      <w:rFonts w:ascii="Roboto Mono Regular" w:cs="Roboto Mono Regular" w:eastAsia="Roboto Mono Regular" w:hAnsi="Roboto Mono Regular"/>
       <w:sz w:val="28"/>
       <w:szCs w:val="28"/>
     </w:rPr>

</xml_diff>

<commit_message>
Update resume, styling, content
</commit_message>
<xml_diff>
--- a/dist/assets/jared_loomis-resume.docx
+++ b/dist/assets/jared_loomis-resume.docx
@@ -173,6 +173,78 @@
           <w:shd w:fill="efefef" w:val="clear"/>
           <w:rtl w:val="0"/>
         </w:rPr>
+        <w:t xml:space="preserve">Freelance Software Engineer</w:t>
+      </w:r>
+      <w:r>
+        <w:rPr>
+          <w:rFonts w:ascii="Lora Regular" w:cs="Lora Regular" w:eastAsia="Lora Regular" w:hAnsi="Lora Regular"/>
+          <w:shd w:fill="efefef" w:val="clear"/>
+          <w:rtl w:val="0"/>
+        </w:rPr>
+        <w:tab/>
+        <w:tab/>
+        <w:tab/>
+        <w:tab/>
+        <w:tab/>
+        <w:tab/>
+        <w:tab/>
+      </w:r>
+      <w:r>
+        <w:rPr>
+          <w:rFonts w:ascii="Lora" w:cs="Lora" w:eastAsia="Lora" w:hAnsi="Lora"/>
+          <w:sz w:val="20"/>
+          <w:szCs w:val="20"/>
+          <w:shd w:fill="efefef" w:val="clear"/>
+          <w:rtl w:val="0"/>
+        </w:rPr>
+        <w:t xml:space="preserve">Nov. 2020 - Present</w:t>
+      </w:r>
+    </w:p>
+    <w:p>
+      <w:pPr>
+        <w:widowControl w:val="0"/>
+        <w:numPr>
+          <w:ilvl w:val="0"/>
+          <w:numId w:val="3"/>
+        </w:numPr>
+        <w:spacing w:before="120" w:lineRule="auto"/>
+        <w:ind w:left="720" w:hanging="360"/>
+        <w:rPr>
+          <w:rFonts w:ascii="Lora" w:cs="Lora" w:eastAsia="Lora" w:hAnsi="Lora"/>
+        </w:rPr>
+      </w:pPr>
+      <w:r>
+        <w:rPr>
+          <w:rFonts w:ascii="Lora" w:cs="Lora" w:eastAsia="Lora" w:hAnsi="Lora"/>
+          <w:rtl w:val="0"/>
+        </w:rPr>
+        <w:t xml:space="preserve">Design and implement software solutions to solve clients' problems.</w:t>
+      </w:r>
+      <w:r>
+        <w:rPr>
+          <w:rtl w:val="0"/>
+        </w:rPr>
+      </w:r>
+    </w:p>
+    <w:p>
+      <w:pPr>
+        <w:widowControl w:val="0"/>
+        <w:spacing w:before="120" w:line="240" w:lineRule="auto"/>
+        <w:rPr>
+          <w:rFonts w:ascii="Lora" w:cs="Lora" w:eastAsia="Lora" w:hAnsi="Lora"/>
+          <w:sz w:val="20"/>
+          <w:szCs w:val="20"/>
+          <w:shd w:fill="efefef" w:val="clear"/>
+        </w:rPr>
+      </w:pPr>
+      <w:r>
+        <w:rPr>
+          <w:rFonts w:ascii="Lora Regular" w:cs="Lora Regular" w:eastAsia="Lora Regular" w:hAnsi="Lora Regular"/>
+          <w:sz w:val="24"/>
+          <w:szCs w:val="24"/>
+          <w:shd w:fill="efefef" w:val="clear"/>
+          <w:rtl w:val="0"/>
+        </w:rPr>
         <w:t xml:space="preserve">Amazon / Software Development Engineer</w:t>
       </w:r>
       <w:r>
@@ -195,7 +267,7 @@
           <w:shd w:fill="efefef" w:val="clear"/>
           <w:rtl w:val="0"/>
         </w:rPr>
-        <w:t xml:space="preserve">Dec. 2019- Nov. 2020</w:t>
+        <w:t xml:space="preserve">Dec. 2019 - Nov. 2020</w:t>
       </w:r>
     </w:p>
     <w:p>
@@ -308,17 +380,14 @@
           <w:shd w:fill="efefef" w:val="clear"/>
           <w:rtl w:val="0"/>
         </w:rPr>
-        <w:t xml:space="preserve">Airspace Technologies / SDET</w:t>
-      </w:r>
-      <w:r>
-        <w:rPr>
-          <w:rFonts w:ascii="Lora Regular" w:cs="Lora Regular" w:eastAsia="Lora Regular" w:hAnsi="Lora Regular"/>
-          <w:shd w:fill="efefef" w:val="clear"/>
-          <w:rtl w:val="0"/>
-        </w:rPr>
-        <w:tab/>
-        <w:tab/>
-        <w:tab/>
+        <w:t xml:space="preserve">Airspace Technologies / Software Engineer in Test</w:t>
+      </w:r>
+      <w:r>
+        <w:rPr>
+          <w:rFonts w:ascii="Lora Regular" w:cs="Lora Regular" w:eastAsia="Lora Regular" w:hAnsi="Lora Regular"/>
+          <w:shd w:fill="efefef" w:val="clear"/>
+          <w:rtl w:val="0"/>
+        </w:rPr>
         <w:tab/>
         <w:tab/>
         <w:tab/>
@@ -423,18 +492,14 @@
           <w:shd w:fill="efefef" w:val="clear"/>
           <w:rtl w:val="0"/>
         </w:rPr>
-        <w:t xml:space="preserve">Workwell Technologies / SDET</w:t>
-      </w:r>
-      <w:r>
-        <w:rPr>
-          <w:rFonts w:ascii="Lora Regular" w:cs="Lora Regular" w:eastAsia="Lora Regular" w:hAnsi="Lora Regular"/>
-          <w:shd w:fill="efefef" w:val="clear"/>
-          <w:rtl w:val="0"/>
-        </w:rPr>
-        <w:tab/>
-        <w:tab/>
-        <w:tab/>
-        <w:tab/>
+        <w:t xml:space="preserve">Workwell Technologies / Software Engineer in Test</w:t>
+      </w:r>
+      <w:r>
+        <w:rPr>
+          <w:rFonts w:ascii="Lora Regular" w:cs="Lora Regular" w:eastAsia="Lora Regular" w:hAnsi="Lora Regular"/>
+          <w:shd w:fill="efefef" w:val="clear"/>
+          <w:rtl w:val="0"/>
+        </w:rPr>
         <w:tab/>
         <w:tab/>
         <w:tab/>
@@ -673,7 +738,7 @@
           <w:shd w:fill="efefef" w:val="clear"/>
           <w:rtl w:val="0"/>
         </w:rPr>
-        <w:t xml:space="preserve">2018 - 2019</w:t>
+        <w:t xml:space="preserve">2019</w:t>
       </w:r>
     </w:p>
     <w:p>
@@ -756,7 +821,7 @@
           <w:shd w:fill="efefef" w:val="clear"/>
           <w:rtl w:val="0"/>
         </w:rPr>
-        <w:t xml:space="preserve">2014 - 2015</w:t>
+        <w:t xml:space="preserve">2015</w:t>
       </w:r>
     </w:p>
     <w:p>

</xml_diff>